<commit_message>
Comitando arquivos com a configuração do Azure DevOps ...Agora vai!!!
</commit_message>
<xml_diff>
--- a/DesafioAutomacaoApiRest/Resources/Configuracao_Azure_Devops.docx
+++ b/DesafioAutomacaoApiRest/Resources/Configuracao_Azure_Devops.docx
@@ -1,21 +1,45 @@
 
 <file path=word/document.xml><?xml version="1.0" encoding="utf-8"?>
-<w:document xmlns:wpc="http://schemas.microsoft.com/office/word/2010/wordprocessingCanvas" xmlns:cx="http://schemas.microsoft.com/office/drawing/2014/chartex" xmlns:cx1="http://schemas.microsoft.com/office/drawing/2015/9/8/chartex" xmlns:cx2="http://schemas.microsoft.com/office/drawing/2015/10/21/chartex" xmlns:cx3="http://schemas.microsoft.com/office/drawing/2016/5/9/chartex" xmlns:cx4="http://schemas.microsoft.com/office/drawing/2016/5/10/chartex" xmlns:cx5="http://schemas.microsoft.com/office/drawing/2016/5/11/chartex" xmlns:cx6="http://schemas.microsoft.com/office/drawing/2016/5/12/chartex" xmlns:cx7="http://schemas.microsoft.com/office/drawing/2016/5/13/chartex" xmlns:cx8="http://schemas.microsoft.com/office/drawing/2016/5/14/chartex" xmlns:mc="http://schemas.openxmlformats.org/markup-compatibility/2006" xmlns:aink="http://schemas.microsoft.com/office/drawing/2016/ink" xmlns:am3d="http://schemas.microsoft.com/office/drawing/2017/model3d" xmlns:o="urn:schemas-microsoft-com:office:office" xmlns:r="http://schemas.openxmlformats.org/officeDocument/2006/relationships" xmlns:m="http://schemas.openxmlformats.org/officeDocument/2006/math" xmlns:v="urn:schemas-microsoft-com:vml" xmlns:wp14="http://schemas.microsoft.com/office/word/2010/wordprocessingDrawing" xmlns:wp="http://schemas.openxmlformats.org/drawingml/2006/wordprocessingDrawing" xmlns:w10="urn:schemas-microsoft-com:office:word" xmlns:w="http://schemas.openxmlformats.org/wordprocessingml/2006/main" xmlns:w14="http://schemas.microsoft.com/office/word/2010/wordml" xmlns:w15="http://schemas.microsoft.com/office/word/2012/wordml" xmlns:w16cid="http://schemas.microsoft.com/office/word/2016/wordml/cid" xmlns:w16se="http://schemas.microsoft.com/office/word/2015/wordml/symex" xmlns:wpg="http://schemas.microsoft.com/office/word/2010/wordprocessingGroup" xmlns:wpi="http://schemas.microsoft.com/office/word/2010/wordprocessingInk" xmlns:wne="http://schemas.microsoft.com/office/word/2006/wordml" xmlns:wps="http://schemas.microsoft.com/office/word/2010/wordprocessingShape" mc:Ignorable="w14 w15 w16se w16cid wp14">
+<w:document xmlns:wpc="http://schemas.microsoft.com/office/word/2010/wordprocessingCanvas" xmlns:mc="http://schemas.openxmlformats.org/markup-compatibility/2006" xmlns:o="urn:schemas-microsoft-com:office:office" xmlns:r="http://schemas.openxmlformats.org/officeDocument/2006/relationships" xmlns:m="http://schemas.openxmlformats.org/officeDocument/2006/math" xmlns:v="urn:schemas-microsoft-com:vml" xmlns:wp14="http://schemas.microsoft.com/office/word/2010/wordprocessingDrawing" xmlns:wp="http://schemas.openxmlformats.org/drawingml/2006/wordprocessingDrawing" xmlns:w10="urn:schemas-microsoft-com:office:word" xmlns:w="http://schemas.openxmlformats.org/wordprocessingml/2006/main" xmlns:w14="http://schemas.microsoft.com/office/word/2010/wordml" xmlns:w15="http://schemas.microsoft.com/office/word/2012/wordml" xmlns:wpg="http://schemas.microsoft.com/office/word/2010/wordprocessingGroup" xmlns:wpi="http://schemas.microsoft.com/office/word/2010/wordprocessingInk" xmlns:wne="http://schemas.microsoft.com/office/word/2006/wordml" xmlns:wps="http://schemas.microsoft.com/office/word/2010/wordprocessingShape" mc:Ignorable="w14 w15 wp14">
   <w:body>
     <w:p>
-      <w:r>
-        <w:t xml:space="preserve">Configuração – Azure </w:t>
+      <w:pPr>
+        <w:pStyle w:val="Ttulo"/>
+      </w:pPr>
+      <w:r>
+        <w:t xml:space="preserve">Configuração – </w:t>
       </w:r>
       <w:proofErr w:type="spellStart"/>
       <w:r>
+        <w:t>Azure</w:t>
+      </w:r>
+      <w:proofErr w:type="spellEnd"/>
+      <w:r>
+        <w:t xml:space="preserve"> </w:t>
+      </w:r>
+      <w:proofErr w:type="spellStart"/>
+      <w:r>
         <w:t>Devops</w:t>
       </w:r>
       <w:proofErr w:type="spellEnd"/>
     </w:p>
-    <w:p>
+    <w:p/>
+    <w:p>
+      <w:pPr>
+        <w:spacing w:after="0"/>
+      </w:pPr>
+      <w:r>
+        <w:t>Cadastrar um projeto, e selecioná-lo:</w:t>
+      </w:r>
+    </w:p>
+    <w:p>
+      <w:pPr>
+        <w:spacing w:after="0"/>
+      </w:pPr>
       <w:r>
         <w:rPr>
           <w:noProof/>
+          <w:lang w:eastAsia="pt-BR"/>
         </w:rPr>
         <w:drawing>
           <wp:inline distT="0" distB="0" distL="0" distR="0">
@@ -68,9 +92,26 @@
       </w:r>
     </w:p>
     <w:p>
+      <w:pPr>
+        <w:spacing w:after="0"/>
+      </w:pPr>
+    </w:p>
+    <w:p>
+      <w:pPr>
+        <w:spacing w:after="0"/>
+      </w:pPr>
+      <w:r>
+        <w:t>Acessar os Pipelines do projeto:</w:t>
+      </w:r>
+    </w:p>
+    <w:p>
+      <w:pPr>
+        <w:spacing w:after="0"/>
+      </w:pPr>
       <w:r>
         <w:rPr>
           <w:noProof/>
+          <w:lang w:eastAsia="pt-BR"/>
         </w:rPr>
         <w:drawing>
           <wp:inline distT="0" distB="0" distL="0" distR="0">
@@ -122,13 +163,34 @@
         </w:drawing>
       </w:r>
     </w:p>
-    <w:p/>
-    <w:p>
+    <w:p>
+      <w:pPr>
+        <w:spacing w:after="0"/>
+      </w:pPr>
+    </w:p>
+    <w:p>
+      <w:r>
+        <w:br w:type="page"/>
+      </w:r>
+    </w:p>
+    <w:p>
+      <w:pPr>
+        <w:spacing w:after="0"/>
+      </w:pPr>
+      <w:r>
+        <w:lastRenderedPageBreak/>
+        <w:t>Adicionar um novo Pipeline:</w:t>
+      </w:r>
+    </w:p>
+    <w:p>
+      <w:pPr>
+        <w:spacing w:after="0"/>
+      </w:pPr>
       <w:r>
         <w:rPr>
           <w:noProof/>
+          <w:lang w:eastAsia="pt-BR"/>
         </w:rPr>
-        <w:lastRenderedPageBreak/>
         <w:drawing>
           <wp:inline distT="0" distB="0" distL="0" distR="0">
             <wp:extent cx="5391150" cy="3705225"/>
@@ -179,11 +241,27 @@
         </w:drawing>
       </w:r>
     </w:p>
-    <w:p/>
-    <w:p>
+    <w:p>
+      <w:pPr>
+        <w:spacing w:after="0"/>
+      </w:pPr>
+    </w:p>
+    <w:p>
+      <w:pPr>
+        <w:spacing w:after="0"/>
+      </w:pPr>
+      <w:r>
+        <w:t>Selecionar Pipeline sem YAML:</w:t>
+      </w:r>
+    </w:p>
+    <w:p>
+      <w:pPr>
+        <w:spacing w:after="0"/>
+      </w:pPr>
       <w:r>
         <w:rPr>
           <w:noProof/>
+          <w:lang w:eastAsia="pt-BR"/>
         </w:rPr>
         <w:drawing>
           <wp:inline distT="0" distB="0" distL="0" distR="0">
@@ -236,11 +314,26 @@
       </w:r>
     </w:p>
     <w:p>
+      <w:pPr>
+        <w:spacing w:after="0"/>
+      </w:pPr>
+    </w:p>
+    <w:p>
+      <w:pPr>
+        <w:spacing w:after="0"/>
+      </w:pPr>
+      <w:r>
+        <w:lastRenderedPageBreak/>
+        <w:t>Selecionar o repositório do projeto de testes:</w:t>
+      </w:r>
+      <w:r>
+        <w:br/>
+      </w:r>
       <w:r>
         <w:rPr>
           <w:noProof/>
+          <w:lang w:eastAsia="pt-BR"/>
         </w:rPr>
-        <w:lastRenderedPageBreak/>
         <w:drawing>
           <wp:inline distT="0" distB="0" distL="0" distR="0">
             <wp:extent cx="5391150" cy="3705225"/>
@@ -292,9 +385,34 @@
       </w:r>
     </w:p>
     <w:p>
+      <w:pPr>
+        <w:spacing w:after="0"/>
+      </w:pPr>
+    </w:p>
+    <w:p>
+      <w:pPr>
+        <w:spacing w:after="0"/>
+      </w:pPr>
+      <w:r>
+        <w:t xml:space="preserve">Criar um </w:t>
+      </w:r>
+      <w:proofErr w:type="spellStart"/>
+      <w:r>
+        <w:t>Job</w:t>
+      </w:r>
+      <w:proofErr w:type="spellEnd"/>
+      <w:r>
+        <w:t xml:space="preserve"> vazio para a configurar as etapas do pipeline:</w:t>
+      </w:r>
+    </w:p>
+    <w:p>
+      <w:pPr>
+        <w:spacing w:after="0"/>
+      </w:pPr>
       <w:r>
         <w:rPr>
           <w:noProof/>
+          <w:lang w:eastAsia="pt-BR"/>
         </w:rPr>
         <w:drawing>
           <wp:inline distT="0" distB="0" distL="0" distR="0">
@@ -347,11 +465,29 @@
       </w:r>
     </w:p>
     <w:p>
+      <w:pPr>
+        <w:spacing w:after="0"/>
+      </w:pPr>
+      <w:r>
+        <w:lastRenderedPageBreak/>
+        <w:t xml:space="preserve">Adicionar as etapas que serão executadas no </w:t>
+      </w:r>
+      <w:proofErr w:type="spellStart"/>
+      <w:r>
+        <w:t>Job</w:t>
+      </w:r>
+      <w:proofErr w:type="spellEnd"/>
+      <w:r>
+        <w:t>:</w:t>
+      </w:r>
+      <w:r>
+        <w:br/>
+      </w:r>
       <w:r>
         <w:rPr>
           <w:noProof/>
+          <w:lang w:eastAsia="pt-BR"/>
         </w:rPr>
-        <w:lastRenderedPageBreak/>
         <w:drawing>
           <wp:inline distT="0" distB="0" distL="0" distR="0">
             <wp:extent cx="5391150" cy="3705225"/>
@@ -403,9 +539,34 @@
       </w:r>
     </w:p>
     <w:p>
+      <w:pPr>
+        <w:spacing w:after="0"/>
+      </w:pPr>
+    </w:p>
+    <w:p>
+      <w:pPr>
+        <w:spacing w:after="0"/>
+      </w:pPr>
+      <w:r>
+        <w:t xml:space="preserve">Caso queira agendar os testes para executar certos horários, vá na aba “Triggers” e selecione os dias que o </w:t>
+      </w:r>
+      <w:proofErr w:type="spellStart"/>
+      <w:r>
+        <w:t>job</w:t>
+      </w:r>
+      <w:proofErr w:type="spellEnd"/>
+      <w:r>
+        <w:t xml:space="preserve"> será executado, e também o horário que será executado:</w:t>
+      </w:r>
+    </w:p>
+    <w:p>
+      <w:pPr>
+        <w:spacing w:after="0"/>
+      </w:pPr>
       <w:r>
         <w:rPr>
           <w:noProof/>
+          <w:lang w:eastAsia="pt-BR"/>
         </w:rPr>
         <w:drawing>
           <wp:inline distT="0" distB="0" distL="0" distR="0">
@@ -456,15 +617,28 @@
           </wp:inline>
         </w:drawing>
       </w:r>
-      <w:bookmarkStart w:id="0" w:name="_GoBack"/>
-      <w:bookmarkEnd w:id="0"/>
-    </w:p>
-    <w:p>
+    </w:p>
+    <w:p>
+      <w:pPr>
+        <w:spacing w:after="0"/>
+      </w:pPr>
+      <w:proofErr w:type="spellStart"/>
+      <w:r>
+        <w:lastRenderedPageBreak/>
+        <w:t>NuGet</w:t>
+      </w:r>
+      <w:proofErr w:type="spellEnd"/>
+      <w:r>
+        <w:t xml:space="preserve"> é o gerenciador de pacotes que irá obter as dependências do seu projeto:</w:t>
+      </w:r>
+      <w:r>
+        <w:br/>
+      </w:r>
       <w:r>
         <w:rPr>
           <w:noProof/>
+          <w:lang w:eastAsia="pt-BR"/>
         </w:rPr>
-        <w:lastRenderedPageBreak/>
         <w:drawing>
           <wp:inline distT="0" distB="0" distL="0" distR="0">
             <wp:extent cx="5391150" cy="6315075"/>
@@ -516,11 +690,26 @@
       </w:r>
     </w:p>
     <w:p>
+      <w:pPr>
+        <w:spacing w:after="0"/>
+      </w:pPr>
+      <w:r>
+        <w:br w:type="page"/>
+      </w:r>
+    </w:p>
+    <w:p>
+      <w:pPr>
+        <w:spacing w:after="0"/>
+      </w:pPr>
+      <w:r>
+        <w:lastRenderedPageBreak/>
+        <w:t xml:space="preserve">O projeto será compilado pelo Build do Visual Studio </w:t>
+      </w:r>
       <w:r>
         <w:rPr>
           <w:noProof/>
+          <w:lang w:eastAsia="pt-BR"/>
         </w:rPr>
-        <w:lastRenderedPageBreak/>
         <w:drawing>
           <wp:inline distT="0" distB="0" distL="0" distR="0">
             <wp:extent cx="5391150" cy="3943350"/>
@@ -570,13 +759,41 @@
           </wp:inline>
         </w:drawing>
       </w:r>
-    </w:p>
-    <w:p>
+      <w:r>
+        <w:br/>
+      </w:r>
+    </w:p>
+    <w:p>
+      <w:pPr>
+        <w:spacing w:after="0"/>
+      </w:pPr>
+      <w:r>
+        <w:br w:type="page"/>
+      </w:r>
+    </w:p>
+    <w:p>
+      <w:pPr>
+        <w:spacing w:after="0"/>
+      </w:pPr>
+      <w:proofErr w:type="spellStart"/>
+      <w:r>
+        <w:lastRenderedPageBreak/>
+        <w:t>VsTest</w:t>
+      </w:r>
+      <w:proofErr w:type="spellEnd"/>
+      <w:r>
+        <w:t xml:space="preserve"> irá executar os testes do seu projeto:</w:t>
+      </w:r>
+    </w:p>
+    <w:p>
+      <w:pPr>
+        <w:spacing w:after="0"/>
+      </w:pPr>
       <w:r>
         <w:rPr>
           <w:noProof/>
+          <w:lang w:eastAsia="pt-BR"/>
         </w:rPr>
-        <w:lastRenderedPageBreak/>
         <w:drawing>
           <wp:inline distT="0" distB="0" distL="0" distR="0">
             <wp:extent cx="4838700" cy="8886825"/>
@@ -628,11 +845,39 @@
       </w:r>
     </w:p>
     <w:p>
+      <w:pPr>
+        <w:spacing w:after="0"/>
+      </w:pPr>
+      <w:r>
+        <w:lastRenderedPageBreak/>
+        <w:t xml:space="preserve">O </w:t>
+      </w:r>
+      <w:proofErr w:type="spellStart"/>
+      <w:r>
+        <w:t>Publish</w:t>
+      </w:r>
+      <w:proofErr w:type="spellEnd"/>
+      <w:r>
+        <w:t xml:space="preserve"> irá publicar um zip com os relatórios gerado pela automação, vinculado à execução do </w:t>
+      </w:r>
+      <w:proofErr w:type="spellStart"/>
+      <w:r>
+        <w:t>Job</w:t>
+      </w:r>
+      <w:proofErr w:type="spellEnd"/>
+      <w:r>
+        <w:t>:</w:t>
+      </w:r>
+    </w:p>
+    <w:p>
+      <w:pPr>
+        <w:spacing w:after="0"/>
+      </w:pPr>
       <w:r>
         <w:rPr>
           <w:noProof/>
+          <w:lang w:eastAsia="pt-BR"/>
         </w:rPr>
-        <w:lastRenderedPageBreak/>
         <w:drawing>
           <wp:inline distT="0" distB="0" distL="0" distR="0">
             <wp:extent cx="5391150" cy="4181475"/>
@@ -684,9 +929,42 @@
       </w:r>
     </w:p>
     <w:p>
+      <w:pPr>
+        <w:spacing w:after="0"/>
+      </w:pPr>
+    </w:p>
+    <w:p>
+      <w:pPr>
+        <w:spacing w:after="0"/>
+      </w:pPr>
+      <w:r>
+        <w:t xml:space="preserve">Para executar Manualmente o </w:t>
+      </w:r>
+      <w:proofErr w:type="spellStart"/>
+      <w:r>
+        <w:t>Job</w:t>
+      </w:r>
+      <w:proofErr w:type="spellEnd"/>
+      <w:r>
+        <w:t xml:space="preserve"> basta Acionar o Botão “</w:t>
+      </w:r>
+      <w:proofErr w:type="spellStart"/>
+      <w:r>
+        <w:t>Queue</w:t>
+      </w:r>
+      <w:proofErr w:type="spellEnd"/>
+      <w:r>
+        <w:t>”:</w:t>
+      </w:r>
+    </w:p>
+    <w:p>
+      <w:pPr>
+        <w:spacing w:after="0"/>
+      </w:pPr>
       <w:r>
         <w:rPr>
           <w:noProof/>
+          <w:lang w:eastAsia="pt-BR"/>
         </w:rPr>
         <w:drawing>
           <wp:inline distT="0" distB="0" distL="0" distR="0">
@@ -739,11 +1017,41 @@
       </w:r>
     </w:p>
     <w:p>
+      <w:pPr>
+        <w:spacing w:after="0"/>
+      </w:pPr>
+    </w:p>
+    <w:p>
+      <w:r>
+        <w:br w:type="page"/>
+      </w:r>
+    </w:p>
+    <w:p>
+      <w:pPr>
+        <w:spacing w:after="0"/>
+      </w:pPr>
+      <w:r>
+        <w:lastRenderedPageBreak/>
+        <w:t>Existe a opção de escolher uma “</w:t>
+      </w:r>
+      <w:proofErr w:type="spellStart"/>
+      <w:r>
+        <w:t>branch</w:t>
+      </w:r>
+      <w:proofErr w:type="spellEnd"/>
+      <w:r>
+        <w:t>” especifica para o teste ser executado, após selecionar acionar o botão “RUN”:</w:t>
+      </w:r>
+    </w:p>
+    <w:p>
+      <w:pPr>
+        <w:spacing w:after="0"/>
+      </w:pPr>
       <w:r>
         <w:rPr>
           <w:noProof/>
+          <w:lang w:eastAsia="pt-BR"/>
         </w:rPr>
-        <w:lastRenderedPageBreak/>
         <w:drawing>
           <wp:inline distT="0" distB="0" distL="0" distR="0">
             <wp:extent cx="5391150" cy="3705225"/>
@@ -795,9 +1103,36 @@
       </w:r>
     </w:p>
     <w:p>
+      <w:pPr>
+        <w:spacing w:after="0"/>
+      </w:pPr>
+      <w:bookmarkStart w:id="0" w:name="_GoBack"/>
+      <w:bookmarkEnd w:id="0"/>
+    </w:p>
+    <w:p>
+      <w:pPr>
+        <w:spacing w:after="0"/>
+      </w:pPr>
+      <w:r>
+        <w:t xml:space="preserve">O processo é iniciado, e podemos ver o </w:t>
+      </w:r>
+      <w:proofErr w:type="spellStart"/>
+      <w:r>
+        <w:t>Job</w:t>
+      </w:r>
+      <w:proofErr w:type="spellEnd"/>
+      <w:r>
+        <w:t xml:space="preserve"> em andamento:</w:t>
+      </w:r>
+    </w:p>
+    <w:p>
+      <w:pPr>
+        <w:spacing w:after="0"/>
+      </w:pPr>
       <w:r>
         <w:rPr>
           <w:noProof/>
+          <w:lang w:eastAsia="pt-BR"/>
         </w:rPr>
         <w:drawing>
           <wp:inline distT="0" distB="0" distL="0" distR="0" wp14:anchorId="1EC85E38" wp14:editId="38969897">
@@ -837,11 +1172,28 @@
       </w:r>
     </w:p>
     <w:p>
+      <w:pPr>
+        <w:spacing w:after="0"/>
+      </w:pPr>
+    </w:p>
+    <w:p>
+      <w:pPr>
+        <w:spacing w:after="0"/>
+      </w:pPr>
+    </w:p>
+    <w:p>
+      <w:pPr>
+        <w:spacing w:after="0"/>
+      </w:pPr>
+      <w:r>
+        <w:lastRenderedPageBreak/>
+        <w:t>Podemos obter os relatórios da execução dos testes pelo número da execução:</w:t>
+      </w:r>
       <w:r>
         <w:rPr>
           <w:noProof/>
+          <w:lang w:eastAsia="pt-BR"/>
         </w:rPr>
-        <w:lastRenderedPageBreak/>
         <w:drawing>
           <wp:inline distT="0" distB="0" distL="0" distR="0">
             <wp:extent cx="5391150" cy="3733800"/>
@@ -894,7 +1246,7 @@
     </w:p>
     <w:sectPr>
       <w:pgSz w:w="11906" w:h="16838"/>
-      <w:pgMar w:top="1417" w:right="1701" w:bottom="1417" w:left="1701" w:header="708" w:footer="708" w:gutter="0"/>
+      <w:pgMar w:top="851" w:right="1701" w:bottom="1417" w:left="1701" w:header="708" w:footer="708" w:gutter="0"/>
       <w:cols w:space="708"/>
       <w:docGrid w:linePitch="360"/>
     </w:sectPr>
@@ -903,7 +1255,7 @@
 </file>
 
 <file path=word/styles.xml><?xml version="1.0" encoding="utf-8"?>
-<w:styles xmlns:mc="http://schemas.openxmlformats.org/markup-compatibility/2006" xmlns:r="http://schemas.openxmlformats.org/officeDocument/2006/relationships" xmlns:w="http://schemas.openxmlformats.org/wordprocessingml/2006/main" xmlns:w14="http://schemas.microsoft.com/office/word/2010/wordml" xmlns:w15="http://schemas.microsoft.com/office/word/2012/wordml" xmlns:w16cid="http://schemas.microsoft.com/office/word/2016/wordml/cid" xmlns:w16se="http://schemas.microsoft.com/office/word/2015/wordml/symex" mc:Ignorable="w14 w15 w16se w16cid">
+<w:styles xmlns:mc="http://schemas.openxmlformats.org/markup-compatibility/2006" xmlns:r="http://schemas.openxmlformats.org/officeDocument/2006/relationships" xmlns:w="http://schemas.openxmlformats.org/wordprocessingml/2006/main" xmlns:w14="http://schemas.microsoft.com/office/word/2010/wordml" xmlns:w15="http://schemas.microsoft.com/office/word/2012/wordml" mc:Ignorable="w14 w15">
   <w:docDefaults>
     <w:rPrDefault>
       <w:rPr>
@@ -919,7 +1271,7 @@
       </w:pPr>
     </w:pPrDefault>
   </w:docDefaults>
-  <w:latentStyles w:defLockedState="0" w:defUIPriority="99" w:defSemiHidden="0" w:defUnhideWhenUsed="0" w:defQFormat="0" w:count="375">
+  <w:latentStyles w:defLockedState="0" w:defUIPriority="99" w:defSemiHidden="0" w:defUnhideWhenUsed="0" w:defQFormat="0" w:count="371">
     <w:lsdException w:name="Normal" w:uiPriority="0" w:qFormat="1"/>
     <w:lsdException w:name="heading 1" w:uiPriority="9" w:qFormat="1"/>
     <w:lsdException w:name="heading 2" w:semiHidden="1" w:uiPriority="9" w:unhideWhenUsed="1" w:qFormat="1"/>
@@ -1291,10 +1643,6 @@
     <w:lsdException w:name="List Table 5 Dark Accent 6" w:uiPriority="50"/>
     <w:lsdException w:name="List Table 6 Colorful Accent 6" w:uiPriority="51"/>
     <w:lsdException w:name="List Table 7 Colorful Accent 6" w:uiPriority="52"/>
-    <w:lsdException w:name="Mention" w:semiHidden="1" w:unhideWhenUsed="1"/>
-    <w:lsdException w:name="Smart Hyperlink" w:semiHidden="1" w:unhideWhenUsed="1"/>
-    <w:lsdException w:name="Hashtag" w:semiHidden="1" w:unhideWhenUsed="1"/>
-    <w:lsdException w:name="Unresolved Mention" w:semiHidden="1" w:unhideWhenUsed="1"/>
   </w:latentStyles>
   <w:style w:type="paragraph" w:default="1" w:styleId="Normal">
     <w:name w:val="Normal"/>
@@ -1355,6 +1703,40 @@
       <w:rFonts w:ascii="Segoe UI" w:hAnsi="Segoe UI" w:cs="Segoe UI"/>
       <w:sz w:val="18"/>
       <w:szCs w:val="18"/>
+    </w:rPr>
+  </w:style>
+  <w:style w:type="paragraph" w:styleId="Ttulo">
+    <w:name w:val="Title"/>
+    <w:basedOn w:val="Normal"/>
+    <w:next w:val="Normal"/>
+    <w:link w:val="TtuloChar"/>
+    <w:uiPriority w:val="10"/>
+    <w:qFormat/>
+    <w:rsid w:val="00D42028"/>
+    <w:pPr>
+      <w:spacing w:after="0" w:line="240" w:lineRule="auto"/>
+      <w:contextualSpacing/>
+    </w:pPr>
+    <w:rPr>
+      <w:rFonts w:asciiTheme="majorHAnsi" w:eastAsiaTheme="majorEastAsia" w:hAnsiTheme="majorHAnsi" w:cstheme="majorBidi"/>
+      <w:spacing w:val="-10"/>
+      <w:kern w:val="28"/>
+      <w:sz w:val="56"/>
+      <w:szCs w:val="56"/>
+    </w:rPr>
+  </w:style>
+  <w:style w:type="character" w:customStyle="1" w:styleId="TtuloChar">
+    <w:name w:val="Título Char"/>
+    <w:basedOn w:val="Fontepargpadro"/>
+    <w:link w:val="Ttulo"/>
+    <w:uiPriority w:val="10"/>
+    <w:rsid w:val="00D42028"/>
+    <w:rPr>
+      <w:rFonts w:asciiTheme="majorHAnsi" w:eastAsiaTheme="majorEastAsia" w:hAnsiTheme="majorHAnsi" w:cstheme="majorBidi"/>
+      <w:spacing w:val="-10"/>
+      <w:kern w:val="28"/>
+      <w:sz w:val="56"/>
+      <w:szCs w:val="56"/>
     </w:rPr>
   </w:style>
 </w:styles>

</xml_diff>